<commit_message>
Added calibrate -> set_alias (all functions for ipx)
</commit_message>
<xml_diff>
--- a/IPX_production_Software/IPX command module/Rough ideas.docx
+++ b/IPX_production_Software/IPX command module/Rough ideas.docx
@@ -16,23 +16,7 @@
         </w:numPr>
       </w:pPr>
       <w:r>
-        <w:t xml:space="preserve">Create module for just handling </w:t>
-      </w:r>
-      <w:proofErr w:type="gramStart"/>
-      <w:r>
-        <w:t>all of</w:t>
-      </w:r>
-      <w:proofErr w:type="gramEnd"/>
-      <w:r>
-        <w:t xml:space="preserve"> </w:t>
-      </w:r>
-      <w:proofErr w:type="spellStart"/>
-      <w:r>
-        <w:t>ipx</w:t>
-      </w:r>
-      <w:proofErr w:type="spellEnd"/>
-      <w:r>
-        <w:t xml:space="preserve"> communication,</w:t>
+        <w:t>Create module for just handling all of ipx communication,</w:t>
       </w:r>
     </w:p>
     <w:p>
@@ -56,23 +40,345 @@
         </w:numPr>
       </w:pPr>
       <w:r>
-        <w:t xml:space="preserve">Vision is that </w:t>
-      </w:r>
-      <w:proofErr w:type="spellStart"/>
-      <w:r>
-        <w:t>its</w:t>
-      </w:r>
-      <w:proofErr w:type="spellEnd"/>
-      <w:r>
-        <w:t xml:space="preserve"> as easy as using </w:t>
-      </w:r>
-      <w:proofErr w:type="spellStart"/>
-      <w:r>
-        <w:t>IPX.get_uids</w:t>
-      </w:r>
-      <w:proofErr w:type="spellEnd"/>
-      <w:r>
-        <w:t xml:space="preserve"> when coding main script</w:t>
+        <w:t>Vision is that its as easy as using IPX.get_uids when coding main script</w:t>
+      </w:r>
+    </w:p>
+    <w:p>
+      <w:pPr>
+        <w:pStyle w:val="ListParagraph"/>
+        <w:numPr>
+          <w:ilvl w:val="0"/>
+          <w:numId w:val="3"/>
+        </w:numPr>
+      </w:pPr>
+      <w:r>
+        <w:t>Just code to focus on sending the commands and receiving the right responses.</w:t>
+      </w:r>
+    </w:p>
+    <w:p>
+      <w:pPr>
+        <w:pStyle w:val="ListParagraph"/>
+        <w:numPr>
+          <w:ilvl w:val="0"/>
+          <w:numId w:val="3"/>
+        </w:numPr>
+      </w:pPr>
+      <w:r>
+        <w:t>Need to get the hang of serial communication</w:t>
+      </w:r>
+    </w:p>
+    <w:p>
+      <w:pPr>
+        <w:pStyle w:val="ListParagraph"/>
+        <w:numPr>
+          <w:ilvl w:val="0"/>
+          <w:numId w:val="3"/>
+        </w:numPr>
+      </w:pPr>
+      <w:r>
+        <w:t>Automate com port detection, don’t leave selection to person using the software</w:t>
+      </w:r>
+    </w:p>
+    <w:p/>
+    <w:p/>
+    <w:p>
+      <w:r>
+        <w:t>Tasks:</w:t>
+      </w:r>
+    </w:p>
+    <w:p>
+      <w:pPr>
+        <w:pStyle w:val="ListParagraph"/>
+        <w:numPr>
+          <w:ilvl w:val="0"/>
+          <w:numId w:val="3"/>
+        </w:numPr>
+      </w:pPr>
+      <w:r>
+        <w:t>Mess around with serial communication and properly understand it</w:t>
+      </w:r>
+    </w:p>
+    <w:p>
+      <w:pPr>
+        <w:pStyle w:val="ListParagraph"/>
+        <w:numPr>
+          <w:ilvl w:val="0"/>
+          <w:numId w:val="3"/>
+        </w:numPr>
+      </w:pPr>
+      <w:r>
+        <w:t>Then finish coding IPX communication module</w:t>
+      </w:r>
+    </w:p>
+    <w:p/>
+    <w:p>
+      <w:r>
+        <w:t>21/10/2025:</w:t>
+      </w:r>
+    </w:p>
+    <w:p>
+      <w:r>
+        <w:t>Tasks:</w:t>
+      </w:r>
+    </w:p>
+    <w:p>
+      <w:pPr>
+        <w:pStyle w:val="ListParagraph"/>
+        <w:numPr>
+          <w:ilvl w:val="0"/>
+          <w:numId w:val="3"/>
+        </w:numPr>
+      </w:pPr>
+      <w:r>
+        <w:t>Add response error checking for everything, thing is the response of things like get_raw are a string of just numbers, same with list_uids, so cannot check if the same thing is in there, perhaps with uid, can check with 102, but this is a janky method and will cause error if changed to a different number</w:t>
+      </w:r>
+    </w:p>
+    <w:p>
+      <w:pPr>
+        <w:pStyle w:val="ListParagraph"/>
+        <w:numPr>
+          <w:ilvl w:val="0"/>
+          <w:numId w:val="3"/>
+        </w:numPr>
+      </w:pPr>
+      <w:r>
+        <w:t>Verify that execute and verify function is working as expected, is currently returning none</w:t>
+      </w:r>
+    </w:p>
+    <w:p>
+      <w:pPr>
+        <w:pStyle w:val="ListParagraph"/>
+        <w:numPr>
+          <w:ilvl w:val="0"/>
+          <w:numId w:val="3"/>
+        </w:numPr>
+      </w:pPr>
+      <w:r>
+        <w:t>Make sure execute and verify always returns a tuple even if something fails</w:t>
+      </w:r>
+    </w:p>
+    <w:p>
+      <w:pPr>
+        <w:pStyle w:val="ListParagraph"/>
+        <w:numPr>
+          <w:ilvl w:val="0"/>
+          <w:numId w:val="3"/>
+        </w:numPr>
+      </w:pPr>
+      <w:r>
+        <w:t>Figure out how to manipulate responses in a separate file, then transfer logic to the main file</w:t>
+      </w:r>
+    </w:p>
+    <w:p/>
+    <w:p>
+      <w:r>
+        <w:t>22/10/25:</w:t>
+      </w:r>
+    </w:p>
+    <w:p>
+      <w:pPr>
+        <w:pStyle w:val="ListParagraph"/>
+        <w:numPr>
+          <w:ilvl w:val="0"/>
+          <w:numId w:val="3"/>
+        </w:numPr>
+      </w:pPr>
+      <w:r>
+        <w:t>Gemini suggesting to add both a multiline reader, and a single line reader</w:t>
+      </w:r>
+      <w:r>
+        <w:br/>
+        <w:t>Unsure as not entirely sure how IPXs respond, is it always one line?</w:t>
+      </w:r>
+    </w:p>
+    <w:p/>
+    <w:p>
+      <w:pPr>
+        <w:pStyle w:val="ListParagraph"/>
+        <w:numPr>
+          <w:ilvl w:val="0"/>
+          <w:numId w:val="3"/>
+        </w:numPr>
+      </w:pPr>
+      <w:r>
+        <w:t>Fully working version of the code without the verification function, works very effectively</w:t>
+      </w:r>
+    </w:p>
+    <w:p>
+      <w:pPr>
+        <w:pStyle w:val="ListParagraph"/>
+      </w:pPr>
+    </w:p>
+    <w:p>
+      <w:pPr>
+        <w:pStyle w:val="ListParagraph"/>
+        <w:numPr>
+          <w:ilvl w:val="0"/>
+          <w:numId w:val="3"/>
+        </w:numPr>
+      </w:pPr>
+      <w:r>
+        <w:t xml:space="preserve">ATM have to use with as for the __enter__ and __exit__ dunder methods, not sure if this is the most effective way of using the code, I would like a version where the </w:t>
+      </w:r>
+      <w:r>
+        <w:lastRenderedPageBreak/>
+        <w:t>end user wouldn’t have to utilise the with as function, and just write say ipx = IPXserialcommunicatr (etc etc). However, gemini thinks this may be fairly complicated to implement, going to leave as is for now</w:t>
+      </w:r>
+    </w:p>
+    <w:p>
+      <w:pPr>
+        <w:pStyle w:val="ListParagraph"/>
+      </w:pPr>
+    </w:p>
+    <w:p>
+      <w:r>
+        <w:t>Next steps:</w:t>
+      </w:r>
+    </w:p>
+    <w:p>
+      <w:pPr>
+        <w:pStyle w:val="ListParagraph"/>
+        <w:numPr>
+          <w:ilvl w:val="0"/>
+          <w:numId w:val="3"/>
+        </w:numPr>
+      </w:pPr>
+      <w:r>
+        <w:t>Explore implementation of with as statements internally:</w:t>
+      </w:r>
+    </w:p>
+    <w:p>
+      <w:pPr>
+        <w:pStyle w:val="ListParagraph"/>
+        <w:numPr>
+          <w:ilvl w:val="0"/>
+          <w:numId w:val="3"/>
+        </w:numPr>
+      </w:pPr>
+      <w:r>
+        <w:t>Test if the code fully works with dan</w:t>
+      </w:r>
+    </w:p>
+    <w:p>
+      <w:pPr>
+        <w:pStyle w:val="ListParagraph"/>
+        <w:numPr>
+          <w:ilvl w:val="0"/>
+          <w:numId w:val="3"/>
+        </w:numPr>
+      </w:pPr>
+      <w:r>
+        <w:t>Make readme.md</w:t>
+      </w:r>
+    </w:p>
+    <w:p>
+      <w:pPr>
+        <w:pStyle w:val="ListParagraph"/>
+        <w:numPr>
+          <w:ilvl w:val="0"/>
+          <w:numId w:val="3"/>
+        </w:numPr>
+      </w:pPr>
+      <w:r>
+        <w:t>Add logging/.printing so each uid prints as its received</w:t>
+      </w:r>
+    </w:p>
+    <w:p>
+      <w:pPr>
+        <w:pStyle w:val="ListParagraph"/>
+        <w:numPr>
+          <w:ilvl w:val="0"/>
+          <w:numId w:val="3"/>
+        </w:numPr>
+      </w:pPr>
+      <w:r>
+        <w:t>Structured response from command to command -&gt; higher level, return byte array or string?</w:t>
+      </w:r>
+    </w:p>
+    <w:p/>
+    <w:p>
+      <w:pPr>
+        <w:pStyle w:val="ListParagraph"/>
+        <w:numPr>
+          <w:ilvl w:val="0"/>
+          <w:numId w:val="3"/>
+        </w:numPr>
+      </w:pPr>
+      <w:r>
+        <w:t>Add error catching for example if a janky loads of bytes are received, catch this</w:t>
+      </w:r>
+    </w:p>
+    <w:p>
+      <w:pPr>
+        <w:pStyle w:val="ListParagraph"/>
+        <w:numPr>
+          <w:ilvl w:val="0"/>
+          <w:numId w:val="3"/>
+        </w:numPr>
+      </w:pPr>
+      <w:r>
+        <w:t>Firstly focus on understanding how the ipxs communicate with the terminal across all command</w:t>
+      </w:r>
+    </w:p>
+    <w:p>
+      <w:pPr>
+        <w:pStyle w:val="ListParagraph"/>
+        <w:numPr>
+          <w:ilvl w:val="0"/>
+          <w:numId w:val="3"/>
+        </w:numPr>
+      </w:pPr>
+      <w:r>
+        <w:t>Additional argument in function for returning different things</w:t>
+      </w:r>
+      <w:r>
+        <w:t xml:space="preserve"> – higher priority, focus on getting hang of manipulating the data received</w:t>
+      </w:r>
+    </w:p>
+    <w:p>
+      <w:pPr>
+        <w:pStyle w:val="ListParagraph"/>
+        <w:numPr>
+          <w:ilvl w:val="0"/>
+          <w:numId w:val="3"/>
+        </w:numPr>
+      </w:pPr>
+    </w:p>
+    <w:p>
+      <w:pPr>
+        <w:pStyle w:val="ListParagraph"/>
+        <w:numPr>
+          <w:ilvl w:val="0"/>
+          <w:numId w:val="3"/>
+        </w:numPr>
+      </w:pPr>
+      <w:r>
+        <w:t>Add automatic switch for turning ipx on and off -&gt; maybe at higher level</w:t>
+      </w:r>
+    </w:p>
+    <w:p/>
+    <w:p/>
+    <w:p/>
+    <w:p/>
+    <w:p/>
+    <w:p/>
+    <w:p/>
+    <w:p/>
+    <w:p>
+      <w:r>
+        <w:br w:type="page"/>
+      </w:r>
+    </w:p>
+    <w:p>
+      <w:r>
+        <w:lastRenderedPageBreak/>
+        <w:t>With block calls serials enter and exit methods, which automatically handle the opening and closing of the serial ports</w:t>
+      </w:r>
+    </w:p>
+    <w:p/>
+    <w:p>
+      <w:r>
+        <w:t>What I wan</w:t>
       </w:r>
     </w:p>
     <w:sectPr>

</xml_diff>

<commit_message>
Added error catching in case of jargon that is received from sensors. Also added the ability to select what data types are wanted from the functions, such as strings, lists arrays etc, useful when manipulating the sensor data is key, needs full testing
</commit_message>
<xml_diff>
--- a/IPX_production_Software/IPX command module/Rough ideas.docx
+++ b/IPX_production_Software/IPX command module/Rough ideas.docx
@@ -16,7 +16,15 @@
         </w:numPr>
       </w:pPr>
       <w:r>
-        <w:t>Create module for just handling all of ipx communication,</w:t>
+        <w:t xml:space="preserve">Create module for just handling all of </w:t>
+      </w:r>
+      <w:proofErr w:type="spellStart"/>
+      <w:r>
+        <w:t>ipx</w:t>
+      </w:r>
+      <w:proofErr w:type="spellEnd"/>
+      <w:r>
+        <w:t xml:space="preserve"> communication,</w:t>
       </w:r>
     </w:p>
     <w:p>
@@ -40,7 +48,23 @@
         </w:numPr>
       </w:pPr>
       <w:r>
-        <w:t>Vision is that its as easy as using IPX.get_uids when coding main script</w:t>
+        <w:t xml:space="preserve">Vision is that </w:t>
+      </w:r>
+      <w:proofErr w:type="spellStart"/>
+      <w:r>
+        <w:t>its</w:t>
+      </w:r>
+      <w:proofErr w:type="spellEnd"/>
+      <w:r>
+        <w:t xml:space="preserve"> as easy as using </w:t>
+      </w:r>
+      <w:proofErr w:type="spellStart"/>
+      <w:r>
+        <w:t>IPX.get_uids</w:t>
+      </w:r>
+      <w:proofErr w:type="spellEnd"/>
+      <w:r>
+        <w:t xml:space="preserve"> when coding main script</w:t>
       </w:r>
     </w:p>
     <w:p>
@@ -130,7 +154,39 @@
         </w:numPr>
       </w:pPr>
       <w:r>
-        <w:t>Add response error checking for everything, thing is the response of things like get_raw are a string of just numbers, same with list_uids, so cannot check if the same thing is in there, perhaps with uid, can check with 102, but this is a janky method and will cause error if changed to a different number</w:t>
+        <w:t xml:space="preserve">Add response error checking for everything, thing is the response of things like </w:t>
+      </w:r>
+      <w:proofErr w:type="spellStart"/>
+      <w:r>
+        <w:t>get_raw</w:t>
+      </w:r>
+      <w:proofErr w:type="spellEnd"/>
+      <w:r>
+        <w:t xml:space="preserve"> are a string of just numbers, same with </w:t>
+      </w:r>
+      <w:proofErr w:type="spellStart"/>
+      <w:r>
+        <w:t>list_uids</w:t>
+      </w:r>
+      <w:proofErr w:type="spellEnd"/>
+      <w:r>
+        <w:t xml:space="preserve">, so cannot check if the same thing is in there, perhaps with </w:t>
+      </w:r>
+      <w:proofErr w:type="spellStart"/>
+      <w:r>
+        <w:t>uid</w:t>
+      </w:r>
+      <w:proofErr w:type="spellEnd"/>
+      <w:r>
+        <w:t xml:space="preserve">, can check with 102, but this is a </w:t>
+      </w:r>
+      <w:proofErr w:type="spellStart"/>
+      <w:r>
+        <w:t>janky</w:t>
+      </w:r>
+      <w:proofErr w:type="spellEnd"/>
+      <w:r>
+        <w:t xml:space="preserve"> method and will cause error if changed to a different number</w:t>
       </w:r>
     </w:p>
     <w:p>
@@ -222,7 +278,31 @@
       </w:r>
       <w:r>
         <w:lastRenderedPageBreak/>
-        <w:t>end user wouldn’t have to utilise the with as function, and just write say ipx = IPXserialcommunicatr (etc etc). However, gemini thinks this may be fairly complicated to implement, going to leave as is for now</w:t>
+        <w:t xml:space="preserve">end user wouldn’t have to utilise the with as function, and just write say </w:t>
+      </w:r>
+      <w:proofErr w:type="spellStart"/>
+      <w:r>
+        <w:t>ipx</w:t>
+      </w:r>
+      <w:proofErr w:type="spellEnd"/>
+      <w:r>
+        <w:t xml:space="preserve"> = </w:t>
+      </w:r>
+      <w:proofErr w:type="spellStart"/>
+      <w:r>
+        <w:t>IPXserialcommunicatr</w:t>
+      </w:r>
+      <w:proofErr w:type="spellEnd"/>
+      <w:r>
+        <w:t xml:space="preserve"> (etc etc). However, </w:t>
+      </w:r>
+      <w:proofErr w:type="spellStart"/>
+      <w:r>
+        <w:t>gemini</w:t>
+      </w:r>
+      <w:proofErr w:type="spellEnd"/>
+      <w:r>
+        <w:t xml:space="preserve"> thinks this may be fairly complicated to implement, going to leave as is for now</w:t>
       </w:r>
     </w:p>
     <w:p>
@@ -268,6 +348,112 @@
         </w:numPr>
       </w:pPr>
       <w:r>
+        <w:t xml:space="preserve">Add logging/.printing so each </w:t>
+      </w:r>
+      <w:proofErr w:type="spellStart"/>
+      <w:r>
+        <w:t>uid</w:t>
+      </w:r>
+      <w:proofErr w:type="spellEnd"/>
+      <w:r>
+        <w:t xml:space="preserve"> prints as its received</w:t>
+      </w:r>
+    </w:p>
+    <w:p>
+      <w:pPr>
+        <w:pStyle w:val="ListParagraph"/>
+        <w:numPr>
+          <w:ilvl w:val="0"/>
+          <w:numId w:val="3"/>
+        </w:numPr>
+      </w:pPr>
+      <w:r>
+        <w:t>Structured response from command to command -&gt; higher level, return byte array or string?</w:t>
+      </w:r>
+    </w:p>
+    <w:p/>
+    <w:p>
+      <w:pPr>
+        <w:pStyle w:val="ListParagraph"/>
+        <w:numPr>
+          <w:ilvl w:val="0"/>
+          <w:numId w:val="3"/>
+        </w:numPr>
+      </w:pPr>
+      <w:r>
+        <w:t xml:space="preserve">Add error catching for example if a </w:t>
+      </w:r>
+      <w:proofErr w:type="spellStart"/>
+      <w:r>
+        <w:t>janky</w:t>
+      </w:r>
+      <w:proofErr w:type="spellEnd"/>
+      <w:r>
+        <w:t xml:space="preserve"> loads of bytes are received, catch this</w:t>
+      </w:r>
+      <w:r>
+        <w:t>, small error catching needs to be added</w:t>
+      </w:r>
+    </w:p>
+    <w:p>
+      <w:pPr>
+        <w:pStyle w:val="ListParagraph"/>
+        <w:numPr>
+          <w:ilvl w:val="0"/>
+          <w:numId w:val="3"/>
+        </w:numPr>
+      </w:pPr>
+      <w:r>
+        <w:t xml:space="preserve">Firstly focus on understanding how the </w:t>
+      </w:r>
+      <w:proofErr w:type="spellStart"/>
+      <w:r>
+        <w:t>ipxs</w:t>
+      </w:r>
+      <w:proofErr w:type="spellEnd"/>
+      <w:r>
+        <w:t xml:space="preserve"> communicate with the terminal across all command</w:t>
+      </w:r>
+    </w:p>
+    <w:p>
+      <w:pPr>
+        <w:pStyle w:val="ListParagraph"/>
+        <w:numPr>
+          <w:ilvl w:val="0"/>
+          <w:numId w:val="3"/>
+        </w:numPr>
+      </w:pPr>
+      <w:r>
+        <w:t>Additional argument in function for returning different things</w:t>
+      </w:r>
+      <w:r>
+        <w:t xml:space="preserve"> – higher priority, focus on getting hang of manipulating the data received</w:t>
+      </w:r>
+    </w:p>
+    <w:p/>
+    <w:p>
+      <w:r>
+        <w:t>Tasks for tomorrow (23/10/2025):</w:t>
+      </w:r>
+    </w:p>
+    <w:p/>
+    <w:p>
+      <w:r>
+        <w:rPr>
+          <w:highlight w:val="green"/>
+        </w:rPr>
+        <w:t>Above task pretty much completed</w:t>
+      </w:r>
+    </w:p>
+    <w:p>
+      <w:pPr>
+        <w:pStyle w:val="ListParagraph"/>
+        <w:numPr>
+          <w:ilvl w:val="0"/>
+          <w:numId w:val="3"/>
+        </w:numPr>
+      </w:pPr>
+      <w:r>
         <w:t>Make readme.md</w:t>
       </w:r>
     </w:p>
@@ -280,80 +466,15 @@
         </w:numPr>
       </w:pPr>
       <w:r>
-        <w:t>Add logging/.printing so each uid prints as its received</w:t>
-      </w:r>
-    </w:p>
-    <w:p>
-      <w:pPr>
-        <w:pStyle w:val="ListParagraph"/>
-        <w:numPr>
-          <w:ilvl w:val="0"/>
-          <w:numId w:val="3"/>
-        </w:numPr>
-      </w:pPr>
-      <w:r>
-        <w:t>Structured response from command to command -&gt; higher level, return byte array or string?</w:t>
-      </w:r>
-    </w:p>
-    <w:p/>
-    <w:p>
-      <w:pPr>
-        <w:pStyle w:val="ListParagraph"/>
-        <w:numPr>
-          <w:ilvl w:val="0"/>
-          <w:numId w:val="3"/>
-        </w:numPr>
-      </w:pPr>
-      <w:r>
-        <w:t>Add error catching for example if a janky loads of bytes are received, catch this</w:t>
-      </w:r>
-    </w:p>
-    <w:p>
-      <w:pPr>
-        <w:pStyle w:val="ListParagraph"/>
-        <w:numPr>
-          <w:ilvl w:val="0"/>
-          <w:numId w:val="3"/>
-        </w:numPr>
-      </w:pPr>
-      <w:r>
-        <w:t>Firstly focus on understanding how the ipxs communicate with the terminal across all command</w:t>
-      </w:r>
-    </w:p>
-    <w:p>
-      <w:pPr>
-        <w:pStyle w:val="ListParagraph"/>
-        <w:numPr>
-          <w:ilvl w:val="0"/>
-          <w:numId w:val="3"/>
-        </w:numPr>
-      </w:pPr>
-      <w:r>
-        <w:t>Additional argument in function for returning different things</w:t>
-      </w:r>
-      <w:r>
-        <w:t xml:space="preserve"> – higher priority, focus on getting hang of manipulating the data received</w:t>
-      </w:r>
-    </w:p>
-    <w:p>
-      <w:pPr>
-        <w:pStyle w:val="ListParagraph"/>
-        <w:numPr>
-          <w:ilvl w:val="0"/>
-          <w:numId w:val="3"/>
-        </w:numPr>
-      </w:pPr>
-    </w:p>
-    <w:p>
-      <w:pPr>
-        <w:pStyle w:val="ListParagraph"/>
-        <w:numPr>
-          <w:ilvl w:val="0"/>
-          <w:numId w:val="3"/>
-        </w:numPr>
-      </w:pPr>
-      <w:r>
-        <w:t>Add automatic switch for turning ipx on and off -&gt; maybe at higher level</w:t>
+        <w:t xml:space="preserve">Add automatic switch for turning </w:t>
+      </w:r>
+      <w:proofErr w:type="spellStart"/>
+      <w:r>
+        <w:t>ipx</w:t>
+      </w:r>
+      <w:proofErr w:type="spellEnd"/>
+      <w:r>
+        <w:t xml:space="preserve"> on and off -&gt; maybe at higher level</w:t>
       </w:r>
     </w:p>
     <w:p/>

</xml_diff>

<commit_message>
Refined code by creating function to reduce repeated code in send_receive_listen, removeed send_receive function added code to send data as it is received to logging info, so that it does not all get printed at the end Updated all set functions and tested all functions. All working effectively with IPXs, Note for improvements: Perhaps once final configuration command is received stop waiting for next responses, or skip this loop for single lined responses
</commit_message>
<xml_diff>
--- a/IPX_production_Software/IPX command module/Rough ideas.docx
+++ b/IPX_production_Software/IPX command module/Rough ideas.docx
@@ -16,15 +16,7 @@
         </w:numPr>
       </w:pPr>
       <w:r>
-        <w:t xml:space="preserve">Create module for just handling all of </w:t>
-      </w:r>
-      <w:proofErr w:type="spellStart"/>
-      <w:r>
-        <w:t>ipx</w:t>
-      </w:r>
-      <w:proofErr w:type="spellEnd"/>
-      <w:r>
-        <w:t xml:space="preserve"> communication,</w:t>
+        <w:t>Create module for just handling all of ipx communication,</w:t>
       </w:r>
     </w:p>
     <w:p>
@@ -48,23 +40,7 @@
         </w:numPr>
       </w:pPr>
       <w:r>
-        <w:t xml:space="preserve">Vision is that </w:t>
-      </w:r>
-      <w:proofErr w:type="spellStart"/>
-      <w:r>
-        <w:t>its</w:t>
-      </w:r>
-      <w:proofErr w:type="spellEnd"/>
-      <w:r>
-        <w:t xml:space="preserve"> as easy as using </w:t>
-      </w:r>
-      <w:proofErr w:type="spellStart"/>
-      <w:r>
-        <w:t>IPX.get_uids</w:t>
-      </w:r>
-      <w:proofErr w:type="spellEnd"/>
-      <w:r>
-        <w:t xml:space="preserve"> when coding main script</w:t>
+        <w:t>Vision is that its as easy as using IPX.get_uids when coding main script</w:t>
       </w:r>
     </w:p>
     <w:p>
@@ -154,39 +130,7 @@
         </w:numPr>
       </w:pPr>
       <w:r>
-        <w:t xml:space="preserve">Add response error checking for everything, thing is the response of things like </w:t>
-      </w:r>
-      <w:proofErr w:type="spellStart"/>
-      <w:r>
-        <w:t>get_raw</w:t>
-      </w:r>
-      <w:proofErr w:type="spellEnd"/>
-      <w:r>
-        <w:t xml:space="preserve"> are a string of just numbers, same with </w:t>
-      </w:r>
-      <w:proofErr w:type="spellStart"/>
-      <w:r>
-        <w:t>list_uids</w:t>
-      </w:r>
-      <w:proofErr w:type="spellEnd"/>
-      <w:r>
-        <w:t xml:space="preserve">, so cannot check if the same thing is in there, perhaps with </w:t>
-      </w:r>
-      <w:proofErr w:type="spellStart"/>
-      <w:r>
-        <w:t>uid</w:t>
-      </w:r>
-      <w:proofErr w:type="spellEnd"/>
-      <w:r>
-        <w:t xml:space="preserve">, can check with 102, but this is a </w:t>
-      </w:r>
-      <w:proofErr w:type="spellStart"/>
-      <w:r>
-        <w:t>janky</w:t>
-      </w:r>
-      <w:proofErr w:type="spellEnd"/>
-      <w:r>
-        <w:t xml:space="preserve"> method and will cause error if changed to a different number</w:t>
+        <w:t>Add response error checking for everything, thing is the response of things like get_raw are a string of just numbers, same with list_uids, so cannot check if the same thing is in there, perhaps with uid, can check with 102, but this is a janky method and will cause error if changed to a different number</w:t>
       </w:r>
     </w:p>
     <w:p>
@@ -278,31 +222,7 @@
       </w:r>
       <w:r>
         <w:lastRenderedPageBreak/>
-        <w:t xml:space="preserve">end user wouldn’t have to utilise the with as function, and just write say </w:t>
-      </w:r>
-      <w:proofErr w:type="spellStart"/>
-      <w:r>
-        <w:t>ipx</w:t>
-      </w:r>
-      <w:proofErr w:type="spellEnd"/>
-      <w:r>
-        <w:t xml:space="preserve"> = </w:t>
-      </w:r>
-      <w:proofErr w:type="spellStart"/>
-      <w:r>
-        <w:t>IPXserialcommunicatr</w:t>
-      </w:r>
-      <w:proofErr w:type="spellEnd"/>
-      <w:r>
-        <w:t xml:space="preserve"> (etc etc). However, </w:t>
-      </w:r>
-      <w:proofErr w:type="spellStart"/>
-      <w:r>
-        <w:t>gemini</w:t>
-      </w:r>
-      <w:proofErr w:type="spellEnd"/>
-      <w:r>
-        <w:t xml:space="preserve"> thinks this may be fairly complicated to implement, going to leave as is for now</w:t>
+        <w:t>end user wouldn’t have to utilise the with as function, and just write say ipx = IPXserialcommunicatr (etc etc). However, gemini thinks this may be fairly complicated to implement, going to leave as is for now</w:t>
       </w:r>
     </w:p>
     <w:p>
@@ -348,15 +268,7 @@
         </w:numPr>
       </w:pPr>
       <w:r>
-        <w:t xml:space="preserve">Add logging/.printing so each </w:t>
-      </w:r>
-      <w:proofErr w:type="spellStart"/>
-      <w:r>
-        <w:t>uid</w:t>
-      </w:r>
-      <w:proofErr w:type="spellEnd"/>
-      <w:r>
-        <w:t xml:space="preserve"> prints as its received</w:t>
+        <w:t>Add logging/.printing so each uid prints as its received</w:t>
       </w:r>
     </w:p>
     <w:p>
@@ -381,15 +293,7 @@
         </w:numPr>
       </w:pPr>
       <w:r>
-        <w:t xml:space="preserve">Add error catching for example if a </w:t>
-      </w:r>
-      <w:proofErr w:type="spellStart"/>
-      <w:r>
-        <w:t>janky</w:t>
-      </w:r>
-      <w:proofErr w:type="spellEnd"/>
-      <w:r>
-        <w:t xml:space="preserve"> loads of bytes are received, catch this</w:t>
+        <w:t>Add error catching for example if a janky loads of bytes are received, catch this</w:t>
       </w:r>
       <w:r>
         <w:t>, small error catching needs to be added</w:t>
@@ -404,15 +308,7 @@
         </w:numPr>
       </w:pPr>
       <w:r>
-        <w:t xml:space="preserve">Firstly focus on understanding how the </w:t>
-      </w:r>
-      <w:proofErr w:type="spellStart"/>
-      <w:r>
-        <w:t>ipxs</w:t>
-      </w:r>
-      <w:proofErr w:type="spellEnd"/>
-      <w:r>
-        <w:t xml:space="preserve"> communicate with the terminal across all command</w:t>
+        <w:t>Firstly focus on understanding how the ipxs communicate with the terminal across all command</w:t>
       </w:r>
     </w:p>
     <w:p>
@@ -431,11 +327,6 @@
       </w:r>
     </w:p>
     <w:p/>
-    <w:p>
-      <w:r>
-        <w:t>Tasks for tomorrow (23/10/2025):</w:t>
-      </w:r>
-    </w:p>
     <w:p/>
     <w:p>
       <w:r>
@@ -445,6 +336,12 @@
         <w:t>Above task pretty much completed</w:t>
       </w:r>
     </w:p>
+    <w:p/>
+    <w:p>
+      <w:r>
+        <w:t>Tasks for tomorrow (23/10/2025):</w:t>
+      </w:r>
+    </w:p>
     <w:p>
       <w:pPr>
         <w:pStyle w:val="ListParagraph"/>
@@ -466,15 +363,110 @@
         </w:numPr>
       </w:pPr>
       <w:r>
-        <w:t xml:space="preserve">Add automatic switch for turning </w:t>
-      </w:r>
-      <w:proofErr w:type="spellStart"/>
-      <w:r>
-        <w:t>ipx</w:t>
-      </w:r>
-      <w:proofErr w:type="spellEnd"/>
-      <w:r>
-        <w:t xml:space="preserve"> on and off -&gt; maybe at higher level</w:t>
+        <w:t>Ensure all set commands are fully working, maybe change from send and receive to just use send receive and listen?</w:t>
+      </w:r>
+      <w:r>
+        <w:t>, need to change the logic slightly, so that everytime some newline is received etc, the code can be updated to pass some of the logs to info logging, example is configuration where loads of lines are made</w:t>
+      </w:r>
+    </w:p>
+    <w:p>
+      <w:pPr>
+        <w:pStyle w:val="ListParagraph"/>
+        <w:numPr>
+          <w:ilvl w:val="0"/>
+          <w:numId w:val="3"/>
+        </w:numPr>
+      </w:pPr>
+      <w:r>
+        <w:t>Finetune timeouts for every function</w:t>
+      </w:r>
+    </w:p>
+    <w:p>
+      <w:pPr>
+        <w:pStyle w:val="ListParagraph"/>
+        <w:numPr>
+          <w:ilvl w:val="0"/>
+          <w:numId w:val="3"/>
+        </w:numPr>
+      </w:pPr>
+      <w:r>
+        <w:t>Calibration procedure has a very large delay</w:t>
+      </w:r>
+    </w:p>
+    <w:p>
+      <w:pPr>
+        <w:pStyle w:val="ListParagraph"/>
+        <w:numPr>
+          <w:ilvl w:val="0"/>
+          <w:numId w:val="3"/>
+        </w:numPr>
+      </w:pPr>
+      <w:r>
+        <w:t>Focus on creating the configuration logic for the sensors,</w:t>
+      </w:r>
+    </w:p>
+    <w:p>
+      <w:pPr>
+        <w:pStyle w:val="ListParagraph"/>
+        <w:numPr>
+          <w:ilvl w:val="0"/>
+          <w:numId w:val="3"/>
+        </w:numPr>
+      </w:pPr>
+      <w:r>
+        <w:t>Add automatic switch for turning ipx on and off -&gt; maybe at higher level</w:t>
+      </w:r>
+    </w:p>
+    <w:p>
+      <w:pPr>
+        <w:pStyle w:val="ListParagraph"/>
+        <w:numPr>
+          <w:ilvl w:val="0"/>
+          <w:numId w:val="3"/>
+        </w:numPr>
+      </w:pPr>
+      <w:r>
+        <w:t>Original uids:</w:t>
+      </w:r>
+      <w:r>
+        <w:br/>
+      </w:r>
+      <w:r>
+        <w:drawing>
+          <wp:inline distT="0" distB="0" distL="0" distR="0" wp14:anchorId="7BCD7BB8" wp14:editId="15103443">
+            <wp:extent cx="4553585" cy="447737"/>
+            <wp:effectExtent l="0" t="0" r="0" b="9525"/>
+            <wp:docPr id="1339787588" name="Picture 1"/>
+            <wp:cNvGraphicFramePr>
+              <a:graphicFrameLocks xmlns:a="http://schemas.openxmlformats.org/drawingml/2006/main" noChangeAspect="1"/>
+            </wp:cNvGraphicFramePr>
+            <a:graphic xmlns:a="http://schemas.openxmlformats.org/drawingml/2006/main">
+              <a:graphicData uri="http://schemas.openxmlformats.org/drawingml/2006/picture">
+                <pic:pic xmlns:pic="http://schemas.openxmlformats.org/drawingml/2006/picture">
+                  <pic:nvPicPr>
+                    <pic:cNvPr id="1339787588" name=""/>
+                    <pic:cNvPicPr/>
+                  </pic:nvPicPr>
+                  <pic:blipFill>
+                    <a:blip r:embed="rId5"/>
+                    <a:stretch>
+                      <a:fillRect/>
+                    </a:stretch>
+                  </pic:blipFill>
+                  <pic:spPr>
+                    <a:xfrm>
+                      <a:off x="0" y="0"/>
+                      <a:ext cx="4553585" cy="447737"/>
+                    </a:xfrm>
+                    <a:prstGeom prst="rect">
+                      <a:avLst/>
+                    </a:prstGeom>
+                  </pic:spPr>
+                </pic:pic>
+              </a:graphicData>
+            </a:graphic>
+          </wp:inline>
+        </w:drawing>
       </w:r>
     </w:p>
     <w:p/>

</xml_diff>

<commit_message>
Added response verification within the decode and check function, including new response error, > also added new termination string feature to speed up calibration within the send_receive_listen function
</commit_message>
<xml_diff>
--- a/IPX_production_Software/IPX command module/Rough ideas.docx
+++ b/IPX_production_Software/IPX command module/Rough ideas.docx
@@ -351,6 +351,30 @@
         </w:numPr>
       </w:pPr>
       <w:r>
+        <w:t>Create centralised helper function for decoding string to avoid repeating</w:t>
+      </w:r>
+    </w:p>
+    <w:p>
+      <w:pPr>
+        <w:pStyle w:val="ListParagraph"/>
+        <w:numPr>
+          <w:ilvl w:val="0"/>
+          <w:numId w:val="3"/>
+        </w:numPr>
+      </w:pPr>
+      <w:r>
+        <w:t>Ask gpt how to approach custom timeouts as different commands have different response timings.</w:t>
+      </w:r>
+    </w:p>
+    <w:p>
+      <w:pPr>
+        <w:pStyle w:val="ListParagraph"/>
+        <w:numPr>
+          <w:ilvl w:val="0"/>
+          <w:numId w:val="3"/>
+        </w:numPr>
+      </w:pPr>
+      <w:r>
         <w:t>Make readme.md</w:t>
       </w:r>
     </w:p>
@@ -415,6 +439,55 @@
       </w:pPr>
       <w:r>
         <w:t>Add automatic switch for turning ipx on and off -&gt; maybe at higher level</w:t>
+      </w:r>
+    </w:p>
+    <w:p/>
+    <w:p>
+      <w:r>
+        <w:lastRenderedPageBreak/>
+        <w:t>Maybe something to consider?:</w:t>
+      </w:r>
+    </w:p>
+    <w:p>
+      <w:pPr>
+        <w:jc w:val="center"/>
+      </w:pPr>
+      <w:r>
+        <w:drawing>
+          <wp:inline distT="0" distB="0" distL="0" distR="0" wp14:anchorId="039438C8" wp14:editId="0896C9A4">
+            <wp:extent cx="4314825" cy="3141227"/>
+            <wp:effectExtent l="0" t="0" r="0" b="2540"/>
+            <wp:docPr id="1448844335" name="Picture 1" descr="A screenshot of a computer&#10;&#10;AI-generated content may be incorrect."/>
+            <wp:cNvGraphicFramePr>
+              <a:graphicFrameLocks xmlns:a="http://schemas.openxmlformats.org/drawingml/2006/main" noChangeAspect="1"/>
+            </wp:cNvGraphicFramePr>
+            <a:graphic xmlns:a="http://schemas.openxmlformats.org/drawingml/2006/main">
+              <a:graphicData uri="http://schemas.openxmlformats.org/drawingml/2006/picture">
+                <pic:pic xmlns:pic="http://schemas.openxmlformats.org/drawingml/2006/picture">
+                  <pic:nvPicPr>
+                    <pic:cNvPr id="1448844335" name="Picture 1" descr="A screenshot of a computer&#10;&#10;AI-generated content may be incorrect."/>
+                    <pic:cNvPicPr/>
+                  </pic:nvPicPr>
+                  <pic:blipFill>
+                    <a:blip r:embed="rId5"/>
+                    <a:stretch>
+                      <a:fillRect/>
+                    </a:stretch>
+                  </pic:blipFill>
+                  <pic:spPr>
+                    <a:xfrm>
+                      <a:off x="0" y="0"/>
+                      <a:ext cx="4316805" cy="3142668"/>
+                    </a:xfrm>
+                    <a:prstGeom prst="rect">
+                      <a:avLst/>
+                    </a:prstGeom>
+                  </pic:spPr>
+                </pic:pic>
+              </a:graphicData>
+            </a:graphic>
+          </wp:inline>
+        </w:drawing>
       </w:r>
     </w:p>
     <w:p>
@@ -448,7 +521,7 @@
                     <pic:cNvPicPr/>
                   </pic:nvPicPr>
                   <pic:blipFill>
-                    <a:blip r:embed="rId5"/>
+                    <a:blip r:embed="rId6"/>
                     <a:stretch>
                       <a:fillRect/>
                     </a:stretch>
@@ -470,30 +543,222 @@
       </w:r>
     </w:p>
     <w:p/>
+    <w:p>
+      <w:r>
+        <w:rPr>
+          <w:highlight w:val="green"/>
+        </w:rPr>
+        <w:t>Completed the IPX.py module</w:t>
+      </w:r>
+    </w:p>
+    <w:p>
+      <w:r>
+        <w:rPr>
+          <w:highlight w:val="green"/>
+        </w:rPr>
+        <w:t>Potential improvements:</w:t>
+      </w:r>
+    </w:p>
+    <w:p>
+      <w:pPr>
+        <w:pStyle w:val="ListParagraph"/>
+        <w:numPr>
+          <w:ilvl w:val="0"/>
+          <w:numId w:val="3"/>
+        </w:numPr>
+        <w:rPr>
+          <w:highlight w:val="yellow"/>
+        </w:rPr>
+      </w:pPr>
+      <w:r>
+        <w:rPr>
+          <w:highlight w:val="yellow"/>
+        </w:rPr>
+        <w:t>Perhaps add a check to send_receive_listen function, so that once the last configuration line is received, stop listening</w:t>
+      </w:r>
+      <w:r>
+        <w:rPr>
+          <w:highlight w:val="yellow"/>
+        </w:rPr>
+        <w:t xml:space="preserve"> as waiting 20s for that function to finish is a waste</w:t>
+      </w:r>
+      <w:r>
+        <w:rPr>
+          <w:highlight w:val="yellow"/>
+        </w:rPr>
+        <w:t>?</w:t>
+      </w:r>
+    </w:p>
+    <w:p>
+      <w:pPr>
+        <w:pStyle w:val="ListParagraph"/>
+        <w:numPr>
+          <w:ilvl w:val="0"/>
+          <w:numId w:val="3"/>
+        </w:numPr>
+        <w:rPr>
+          <w:highlight w:val="yellow"/>
+        </w:rPr>
+      </w:pPr>
+      <w:r>
+        <w:rPr>
+          <w:highlight w:val="yellow"/>
+        </w:rPr>
+        <w:t>Or update for one line responses to stop listening after the response is received</w:t>
+      </w:r>
+    </w:p>
+    <w:p>
+      <w:pPr>
+        <w:pStyle w:val="ListParagraph"/>
+        <w:numPr>
+          <w:ilvl w:val="0"/>
+          <w:numId w:val="3"/>
+        </w:numPr>
+        <w:rPr>
+          <w:highlight w:val="yellow"/>
+        </w:rPr>
+      </w:pPr>
+      <w:r>
+        <w:rPr>
+          <w:highlight w:val="yellow"/>
+        </w:rPr>
+        <w:t>Maybe change some info logging to debug, such as the statements which say the serial p</w:t>
+      </w:r>
+      <w:r>
+        <w:rPr>
+          <w:highlight w:val="yellow"/>
+        </w:rPr>
+        <w:t>or</w:t>
+      </w:r>
+      <w:r>
+        <w:rPr>
+          <w:highlight w:val="yellow"/>
+        </w:rPr>
+        <w:t>t has been opened successfully.</w:t>
+      </w:r>
+    </w:p>
+    <w:p>
+      <w:pPr>
+        <w:pStyle w:val="ListParagraph"/>
+        <w:numPr>
+          <w:ilvl w:val="0"/>
+          <w:numId w:val="3"/>
+        </w:numPr>
+        <w:rPr>
+          <w:highlight w:val="yellow"/>
+        </w:rPr>
+      </w:pPr>
+      <w:r>
+        <w:rPr>
+          <w:highlight w:val="yellow"/>
+        </w:rPr>
+        <w:t>Clearing the terminal in case a command gets stuck?, clearing the input -&gt; ask dan is this possible?</w:t>
+      </w:r>
+    </w:p>
+    <w:p>
+      <w:pPr>
+        <w:rPr>
+          <w:highlight w:val="yellow"/>
+        </w:rPr>
+      </w:pPr>
+    </w:p>
+    <w:p>
+      <w:pPr>
+        <w:rPr>
+          <w:highlight w:val="yellow"/>
+        </w:rPr>
+      </w:pPr>
+      <w:r>
+        <w:rPr>
+          <w:highlight w:val="yellow"/>
+        </w:rPr>
+        <w:t>(perhaps integrate all functions into ipx gui, not just for building/configurating but for messing around with IPXs as well)</w:t>
+      </w:r>
+    </w:p>
+    <w:p>
+      <w:r>
+        <w:t>Move</w:t>
+      </w:r>
+      <w:r>
+        <w:t xml:space="preserve"> on to configurator code:</w:t>
+      </w:r>
+    </w:p>
+    <w:p>
+      <w:pPr>
+        <w:pStyle w:val="ListParagraph"/>
+        <w:numPr>
+          <w:ilvl w:val="0"/>
+          <w:numId w:val="3"/>
+        </w:numPr>
+      </w:pPr>
+      <w:r>
+        <w:t>Need to add verification command that ensure the sensors are outputting exactly what they need</w:t>
+      </w:r>
+    </w:p>
+    <w:p>
+      <w:pPr>
+        <w:pStyle w:val="ListParagraph"/>
+        <w:numPr>
+          <w:ilvl w:val="0"/>
+          <w:numId w:val="3"/>
+        </w:numPr>
+      </w:pPr>
+      <w:r>
+        <w:lastRenderedPageBreak/>
+        <w:t>Get raws and check if something is wrong, eg 0 mean, 0 std dev</w:t>
+      </w:r>
+    </w:p>
+    <w:p>
+      <w:pPr>
+        <w:pStyle w:val="ListParagraph"/>
+        <w:numPr>
+          <w:ilvl w:val="0"/>
+          <w:numId w:val="3"/>
+        </w:numPr>
+      </w:pPr>
+      <w:r>
+        <w:t>Exceptionally high</w:t>
+      </w:r>
+      <w:r>
+        <w:t xml:space="preserve"> value returned in get raw means something is wrong </w:t>
+      </w:r>
+    </w:p>
+    <w:p>
+      <w:pPr>
+        <w:pStyle w:val="ListParagraph"/>
+        <w:numPr>
+          <w:ilvl w:val="0"/>
+          <w:numId w:val="3"/>
+        </w:numPr>
+      </w:pPr>
+      <w:r>
+        <w:t>Need to add verification function (function which verifies response is as expected)</w:t>
+      </w:r>
+    </w:p>
+    <w:p>
+      <w:pPr>
+        <w:pStyle w:val="ListParagraph"/>
+        <w:numPr>
+          <w:ilvl w:val="0"/>
+          <w:numId w:val="3"/>
+        </w:numPr>
+      </w:pPr>
+      <w:r>
+        <w:t>Add receive function as listed before</w:t>
+      </w:r>
+    </w:p>
     <w:p/>
     <w:p/>
     <w:p/>
     <w:p/>
     <w:p/>
     <w:p/>
+    <w:p>
+      <w:r>
+        <w:br w:type="page"/>
+      </w:r>
+    </w:p>
     <w:p/>
-    <w:p>
-      <w:r>
-        <w:br w:type="page"/>
-      </w:r>
-    </w:p>
-    <w:p>
-      <w:r>
-        <w:lastRenderedPageBreak/>
-        <w:t>With block calls serials enter and exit methods, which automatically handle the opening and closing of the serial ports</w:t>
-      </w:r>
-    </w:p>
-    <w:p/>
-    <w:p>
-      <w:r>
-        <w:t>What I wan</w:t>
-      </w:r>
-    </w:p>
     <w:sectPr>
       <w:pgSz w:w="11906" w:h="16838"/>
       <w:pgMar w:top="1440" w:right="1440" w:bottom="1440" w:left="1440" w:header="708" w:footer="708" w:gutter="0"/>

</xml_diff>